<commit_message>
adicionando getbyid refatorando front e etc...
</commit_message>
<xml_diff>
--- a/Avaliacao_Desenvolvedor_LINX-Respondido.docx
+++ b/Avaliacao_Desenvolvedor_LINX-Respondido.docx
@@ -1463,19 +1463,15 @@
       <w:pPr>
         <w:rPr>
           <w:rFonts w:ascii="Arial" w:hAnsi="Arial" w:cs="Arial"/>
-          <w:b/>
-        </w:rPr>
-      </w:pPr>
-      <w:bookmarkStart w:id="0" w:name="_GoBack"/>
-      <w:r>
-        <w:rPr>
-          <w:rFonts w:ascii="Arial" w:hAnsi="Arial" w:cs="Arial"/>
-          <w:b/>
+        </w:rPr>
+      </w:pPr>
+      <w:r>
+        <w:rPr>
+          <w:rFonts w:ascii="Arial" w:hAnsi="Arial" w:cs="Arial"/>
         </w:rPr>
         <w:t xml:space="preserve">A interface geralmente é usada como contrato de um método onde exige a implementação e na manutenção quando há mudança na assinatura do método. </w:t>
       </w:r>
     </w:p>
-    <w:bookmarkEnd w:id="0"/>
     <w:p>
       <w:pPr>
         <w:rPr>
@@ -1695,6 +1691,70 @@
           <w:color w:val="0D0D0D" w:themeColor="text1" w:themeTint="F2"/>
         </w:rPr>
       </w:pPr>
+      <w:r>
+        <w:rPr>
+          <w:rFonts w:ascii="Arial" w:eastAsia="Consolas" w:hAnsi="Arial" w:cs="Arial"/>
+          <w:color w:val="0D0D0D" w:themeColor="text1" w:themeTint="F2"/>
+        </w:rPr>
+        <w:t xml:space="preserve">R: Interface não tem um corpo no método, apenas assinatura. O </w:t>
+      </w:r>
+      <w:proofErr w:type="spellStart"/>
+      <w:r>
+        <w:rPr>
+          <w:rFonts w:ascii="Arial" w:eastAsia="Consolas" w:hAnsi="Arial" w:cs="Arial"/>
+          <w:color w:val="0D0D0D" w:themeColor="text1" w:themeTint="F2"/>
+        </w:rPr>
+        <w:t>ideial</w:t>
+      </w:r>
+      <w:proofErr w:type="spellEnd"/>
+      <w:r>
+        <w:rPr>
+          <w:rFonts w:ascii="Arial" w:eastAsia="Consolas" w:hAnsi="Arial" w:cs="Arial"/>
+          <w:color w:val="0D0D0D" w:themeColor="text1" w:themeTint="F2"/>
+        </w:rPr>
+        <w:t xml:space="preserve"> seria: </w:t>
+      </w:r>
+      <w:proofErr w:type="spellStart"/>
+      <w:r>
+        <w:rPr>
+          <w:rFonts w:ascii="Arial" w:eastAsia="Consolas" w:hAnsi="Arial" w:cs="Arial"/>
+          <w:color w:val="0D0D0D" w:themeColor="text1" w:themeTint="F2"/>
+        </w:rPr>
+        <w:t>void</w:t>
+      </w:r>
+      <w:proofErr w:type="spellEnd"/>
+      <w:r>
+        <w:rPr>
+          <w:rFonts w:ascii="Arial" w:eastAsia="Consolas" w:hAnsi="Arial" w:cs="Arial"/>
+          <w:color w:val="0D0D0D" w:themeColor="text1" w:themeTint="F2"/>
+        </w:rPr>
+        <w:t xml:space="preserve"> </w:t>
+      </w:r>
+      <w:proofErr w:type="spellStart"/>
+      <w:proofErr w:type="gramStart"/>
+      <w:r>
+        <w:rPr>
+          <w:rFonts w:ascii="Arial" w:eastAsia="Consolas" w:hAnsi="Arial" w:cs="Arial"/>
+          <w:color w:val="0D0D0D" w:themeColor="text1" w:themeTint="F2"/>
+        </w:rPr>
+        <w:t>MetodoA</w:t>
+      </w:r>
+      <w:proofErr w:type="spellEnd"/>
+      <w:r>
+        <w:rPr>
+          <w:rFonts w:ascii="Arial" w:eastAsia="Consolas" w:hAnsi="Arial" w:cs="Arial"/>
+          <w:color w:val="0D0D0D" w:themeColor="text1" w:themeTint="F2"/>
+        </w:rPr>
+        <w:t>(</w:t>
+      </w:r>
+      <w:proofErr w:type="gramEnd"/>
+      <w:r>
+        <w:rPr>
+          <w:rFonts w:ascii="Arial" w:eastAsia="Consolas" w:hAnsi="Arial" w:cs="Arial"/>
+          <w:color w:val="0D0D0D" w:themeColor="text1" w:themeTint="F2"/>
+        </w:rPr>
+        <w:t>);</w:t>
+      </w:r>
     </w:p>
     <w:p>
       <w:pPr>
@@ -2501,6 +2561,54 @@
           <w:rFonts w:ascii="Arial" w:hAnsi="Arial" w:cs="Arial"/>
         </w:rPr>
       </w:pPr>
+      <w:r>
+        <w:rPr>
+          <w:rFonts w:ascii="Arial" w:hAnsi="Arial" w:cs="Arial"/>
+        </w:rPr>
+        <w:t xml:space="preserve">R: </w:t>
+      </w:r>
+      <w:proofErr w:type="spellStart"/>
+      <w:r>
+        <w:rPr>
+          <w:rFonts w:ascii="Arial" w:hAnsi="Arial" w:cs="Arial"/>
+        </w:rPr>
+        <w:t>Object</w:t>
+      </w:r>
+      <w:proofErr w:type="spellEnd"/>
+      <w:r>
+        <w:rPr>
+          <w:rFonts w:ascii="Arial" w:hAnsi="Arial" w:cs="Arial"/>
+        </w:rPr>
+        <w:t xml:space="preserve"> </w:t>
+      </w:r>
+      <w:proofErr w:type="spellStart"/>
+      <w:r>
+        <w:rPr>
+          <w:rFonts w:ascii="Arial" w:hAnsi="Arial" w:cs="Arial"/>
+        </w:rPr>
+        <w:t>Relational</w:t>
+      </w:r>
+      <w:proofErr w:type="spellEnd"/>
+      <w:r>
+        <w:rPr>
+          <w:rFonts w:ascii="Arial" w:hAnsi="Arial" w:cs="Arial"/>
+        </w:rPr>
+        <w:t xml:space="preserve"> </w:t>
+      </w:r>
+      <w:proofErr w:type="spellStart"/>
+      <w:r>
+        <w:rPr>
+          <w:rFonts w:ascii="Arial" w:hAnsi="Arial" w:cs="Arial"/>
+        </w:rPr>
+        <w:t>Mapping</w:t>
+      </w:r>
+      <w:proofErr w:type="spellEnd"/>
+      <w:r>
+        <w:rPr>
+          <w:rFonts w:ascii="Arial" w:hAnsi="Arial" w:cs="Arial"/>
+        </w:rPr>
+        <w:t>, usado para construir um médio de campo entre a programação e o banco de dados, onde possibilita conectar a uma base de dados e trazer os resultados e popular em seus objetos da classe.</w:t>
+      </w:r>
     </w:p>
     <w:p>
       <w:pPr>
@@ -2850,6 +2958,7 @@
           <w:color w:val="0D0D0D" w:themeColor="text1" w:themeTint="F2"/>
           <w:lang w:val="en-US"/>
         </w:rPr>
+        <w:lastRenderedPageBreak/>
         <w:t xml:space="preserve">        </w:t>
       </w:r>
       <w:proofErr w:type="gramStart"/>
@@ -2939,7 +3048,6 @@
           <w:color w:val="0D0D0D" w:themeColor="text1" w:themeTint="F2"/>
           <w:lang w:val="en-US"/>
         </w:rPr>
-        <w:lastRenderedPageBreak/>
         <w:t xml:space="preserve">       </w:t>
       </w:r>
     </w:p>
@@ -3603,6 +3711,12 @@
           <w:rFonts w:ascii="Arial" w:hAnsi="Arial" w:cs="Arial"/>
         </w:rPr>
       </w:pPr>
+      <w:r>
+        <w:rPr>
+          <w:rFonts w:ascii="Arial" w:hAnsi="Arial" w:cs="Arial"/>
+        </w:rPr>
+        <w:t>R: Porque o método GET ele não altera o estado.</w:t>
+      </w:r>
     </w:p>
     <w:p>
       <w:pPr>
@@ -3907,6 +4021,7 @@
           <w:rFonts w:ascii="Arial" w:eastAsia="Consolas" w:hAnsi="Arial" w:cs="Arial"/>
           <w:color w:val="D4D4D4"/>
         </w:rPr>
+        <w:lastRenderedPageBreak/>
         <w:t>Lorem</w:t>
       </w:r>
       <w:proofErr w:type="spellEnd"/>
@@ -4075,7 +4190,6 @@
           <w:rFonts w:ascii="Arial" w:eastAsia="Consolas" w:hAnsi="Arial" w:cs="Arial"/>
           <w:color w:val="808080"/>
         </w:rPr>
-        <w:lastRenderedPageBreak/>
         <w:t>&lt;/</w:t>
       </w:r>
       <w:r>
@@ -5130,6 +5244,7 @@
         <w:rPr>
           <w:rFonts w:ascii="Arial" w:hAnsi="Arial" w:cs="Arial"/>
         </w:rPr>
+        <w:lastRenderedPageBreak/>
         <w:t xml:space="preserve">    </w:t>
       </w:r>
       <w:proofErr w:type="spellStart"/>
@@ -5216,7 +5331,6 @@
         <w:rPr>
           <w:rFonts w:ascii="Arial" w:hAnsi="Arial" w:cs="Arial"/>
         </w:rPr>
-        <w:lastRenderedPageBreak/>
         <w:t xml:space="preserve">    </w:t>
       </w:r>
       <w:proofErr w:type="gramStart"/>
@@ -5851,9 +5965,9 @@
           <w:rFonts w:ascii="Arial" w:hAnsi="Arial" w:cs="Arial"/>
         </w:rPr>
       </w:pPr>
-      <w:bookmarkStart w:id="1" w:name="OLE_LINK4"/>
-      <w:bookmarkStart w:id="2" w:name="OLE_LINK5"/>
-      <w:bookmarkStart w:id="3" w:name="OLE_LINK6"/>
+      <w:bookmarkStart w:id="0" w:name="OLE_LINK4"/>
+      <w:bookmarkStart w:id="1" w:name="OLE_LINK5"/>
+      <w:bookmarkStart w:id="2" w:name="OLE_LINK6"/>
       <w:r>
         <w:rPr>
           <w:rFonts w:ascii="Arial" w:hAnsi="Arial" w:cs="Arial"/>
@@ -5911,9 +6025,6 @@
         <w:t>) &gt; 03</w:t>
       </w:r>
     </w:p>
-    <w:bookmarkEnd w:id="1"/>
-    <w:bookmarkEnd w:id="2"/>
-    <w:bookmarkEnd w:id="3"/>
     <w:p>
       <w:pPr>
         <w:ind w:left="709" w:hanging="283"/>
@@ -5921,6 +6032,11 @@
           <w:rFonts w:ascii="Arial" w:hAnsi="Arial" w:cs="Arial"/>
         </w:rPr>
       </w:pPr>
+      <w:bookmarkStart w:id="3" w:name="_GoBack"/>
+      <w:bookmarkEnd w:id="0"/>
+      <w:bookmarkEnd w:id="1"/>
+      <w:bookmarkEnd w:id="2"/>
+      <w:bookmarkEnd w:id="3"/>
     </w:p>
     <w:p>
       <w:pPr>
@@ -6267,6 +6383,7 @@
         <w:rPr>
           <w:rFonts w:ascii="Arial" w:hAnsi="Arial" w:cs="Arial"/>
         </w:rPr>
+        <w:lastRenderedPageBreak/>
         <w:t>Como você faria para desenvolver essa rotina? Quais tecnologias e recursos utilizaria, no lado cliente e no lado servidor?</w:t>
       </w:r>
     </w:p>
@@ -6294,7 +6411,6 @@
           <w:rStyle w:val="jlqj4b"/>
           <w:rFonts w:ascii="Arial" w:hAnsi="Arial" w:cs="Arial"/>
         </w:rPr>
-        <w:lastRenderedPageBreak/>
         <w:t>Qual é a sintaxe correta e qual é o valor final de i</w:t>
       </w:r>
       <w:r>
@@ -6688,6 +6804,199 @@
     </w:p>
     <w:p>
       <w:pPr>
+        <w:rPr>
+          <w:rFonts w:ascii="Arial" w:hAnsi="Arial" w:cs="Arial"/>
+          <w:lang w:val="en-US"/>
+        </w:rPr>
+      </w:pPr>
+      <w:proofErr w:type="spellStart"/>
+      <w:proofErr w:type="gramStart"/>
+      <w:r>
+        <w:rPr>
+          <w:rFonts w:ascii="Arial" w:hAnsi="Arial" w:cs="Arial"/>
+          <w:lang w:val="en-US"/>
+        </w:rPr>
+        <w:t>const</w:t>
+      </w:r>
+      <w:proofErr w:type="spellEnd"/>
+      <w:proofErr w:type="gramEnd"/>
+      <w:r>
+        <w:rPr>
+          <w:rFonts w:ascii="Arial" w:hAnsi="Arial" w:cs="Arial"/>
+          <w:lang w:val="en-US"/>
+        </w:rPr>
+        <w:t xml:space="preserve"> </w:t>
+      </w:r>
+      <w:proofErr w:type="spellStart"/>
+      <w:r>
+        <w:rPr>
+          <w:rFonts w:ascii="Arial" w:hAnsi="Arial" w:cs="Arial"/>
+          <w:lang w:val="en-US"/>
+        </w:rPr>
+        <w:t>fabrica</w:t>
+      </w:r>
+      <w:proofErr w:type="spellEnd"/>
+      <w:r>
+        <w:rPr>
+          <w:rFonts w:ascii="Arial" w:hAnsi="Arial" w:cs="Arial"/>
+          <w:lang w:val="en-US"/>
+        </w:rPr>
+        <w:t xml:space="preserve"> = {</w:t>
+      </w:r>
+    </w:p>
+    <w:p>
+      <w:pPr>
+        <w:ind w:firstLine="708"/>
+        <w:rPr>
+          <w:rFonts w:ascii="Arial" w:hAnsi="Arial" w:cs="Arial"/>
+        </w:rPr>
+      </w:pPr>
+      <w:proofErr w:type="spellStart"/>
+      <w:proofErr w:type="gramStart"/>
+      <w:r>
+        <w:rPr>
+          <w:rFonts w:ascii="Arial" w:hAnsi="Arial" w:cs="Arial"/>
+        </w:rPr>
+        <w:t>marca</w:t>
+      </w:r>
+      <w:proofErr w:type="gramEnd"/>
+      <w:r>
+        <w:rPr>
+          <w:rFonts w:ascii="Arial" w:hAnsi="Arial" w:cs="Arial"/>
+        </w:rPr>
+        <w:t>:"Honda</w:t>
+      </w:r>
+      <w:proofErr w:type="spellEnd"/>
+      <w:r>
+        <w:rPr>
+          <w:rFonts w:ascii="Arial" w:hAnsi="Arial" w:cs="Arial"/>
+        </w:rPr>
+        <w:t xml:space="preserve">", </w:t>
+      </w:r>
+    </w:p>
+    <w:p>
+      <w:pPr>
+        <w:ind w:firstLine="708"/>
+        <w:rPr>
+          <w:rFonts w:ascii="Arial" w:hAnsi="Arial" w:cs="Arial"/>
+        </w:rPr>
+      </w:pPr>
+      <w:proofErr w:type="gramStart"/>
+      <w:r>
+        <w:rPr>
+          <w:rFonts w:ascii="Arial" w:hAnsi="Arial" w:cs="Arial"/>
+        </w:rPr>
+        <w:t>modelo</w:t>
+      </w:r>
+      <w:proofErr w:type="gramEnd"/>
+      <w:r>
+        <w:rPr>
+          <w:rFonts w:ascii="Arial" w:hAnsi="Arial" w:cs="Arial"/>
+        </w:rPr>
+        <w:t>:"</w:t>
+      </w:r>
+      <w:proofErr w:type="spellStart"/>
+      <w:r>
+        <w:rPr>
+          <w:rFonts w:ascii="Arial" w:hAnsi="Arial" w:cs="Arial"/>
+        </w:rPr>
+        <w:t>civic</w:t>
+      </w:r>
+      <w:proofErr w:type="spellEnd"/>
+      <w:r>
+        <w:rPr>
+          <w:rFonts w:ascii="Arial" w:hAnsi="Arial" w:cs="Arial"/>
+        </w:rPr>
+        <w:t xml:space="preserve">", </w:t>
+      </w:r>
+    </w:p>
+    <w:p>
+      <w:pPr>
+        <w:ind w:firstLine="708"/>
+        <w:rPr>
+          <w:rFonts w:ascii="Arial" w:hAnsi="Arial" w:cs="Arial"/>
+        </w:rPr>
+      </w:pPr>
+      <w:proofErr w:type="spellStart"/>
+      <w:proofErr w:type="gramStart"/>
+      <w:r>
+        <w:rPr>
+          <w:rFonts w:ascii="Arial" w:hAnsi="Arial" w:cs="Arial"/>
+        </w:rPr>
+        <w:t>cor</w:t>
+      </w:r>
+      <w:proofErr w:type="gramEnd"/>
+      <w:r>
+        <w:rPr>
+          <w:rFonts w:ascii="Arial" w:hAnsi="Arial" w:cs="Arial"/>
+        </w:rPr>
+        <w:t>:"</w:t>
+      </w:r>
+      <w:r>
+        <w:rPr>
+          <w:rFonts w:ascii="Arial" w:hAnsi="Arial" w:cs="Arial"/>
+        </w:rPr>
+        <w:t>branco</w:t>
+      </w:r>
+      <w:proofErr w:type="spellEnd"/>
+      <w:r>
+        <w:rPr>
+          <w:rFonts w:ascii="Arial" w:hAnsi="Arial" w:cs="Arial"/>
+        </w:rPr>
+        <w:t>"</w:t>
+      </w:r>
+      <w:r>
+        <w:rPr>
+          <w:rFonts w:ascii="Arial" w:hAnsi="Arial" w:cs="Arial"/>
+        </w:rPr>
+        <w:t>,</w:t>
+      </w:r>
+    </w:p>
+    <w:p>
+      <w:pPr>
+        <w:ind w:firstLine="708"/>
+        <w:rPr>
+          <w:rFonts w:ascii="Arial" w:hAnsi="Arial" w:cs="Arial"/>
+        </w:rPr>
+      </w:pPr>
+      <w:proofErr w:type="gramStart"/>
+      <w:r>
+        <w:rPr>
+          <w:rFonts w:ascii="Arial" w:hAnsi="Arial" w:cs="Arial"/>
+        </w:rPr>
+        <w:t>ano</w:t>
+      </w:r>
+      <w:proofErr w:type="gramEnd"/>
+      <w:r>
+        <w:rPr>
+          <w:rFonts w:ascii="Arial" w:hAnsi="Arial" w:cs="Arial"/>
+        </w:rPr>
+        <w:t>: “2022”</w:t>
+      </w:r>
+    </w:p>
+    <w:p>
+      <w:pPr>
+        <w:ind w:firstLine="360"/>
+        <w:rPr>
+          <w:rFonts w:ascii="Arial" w:hAnsi="Arial" w:cs="Arial"/>
+        </w:rPr>
+      </w:pPr>
+      <w:r>
+        <w:rPr>
+          <w:rFonts w:ascii="Arial" w:hAnsi="Arial" w:cs="Arial"/>
+        </w:rPr>
+        <w:t>};</w:t>
+      </w:r>
+    </w:p>
+    <w:p>
+      <w:pPr>
+        <w:rPr>
+          <w:rFonts w:ascii="Arial" w:hAnsi="Arial" w:cs="Arial"/>
+        </w:rPr>
+      </w:pPr>
+    </w:p>
+    <w:p>
+      <w:pPr>
         <w:numPr>
           <w:ilvl w:val="0"/>
           <w:numId w:val="7"/>
@@ -6814,6 +7123,7 @@
         <w:rPr>
           <w:rFonts w:ascii="Arial" w:hAnsi="Arial" w:cs="Arial"/>
         </w:rPr>
+        <w:lastRenderedPageBreak/>
         <w:t>from</w:t>
       </w:r>
       <w:proofErr w:type="spellEnd"/>
@@ -7254,7 +7564,6 @@
         <w:rPr>
           <w:rFonts w:ascii="Arial" w:hAnsi="Arial" w:cs="Arial"/>
         </w:rPr>
-        <w:lastRenderedPageBreak/>
         <w:t xml:space="preserve"> </w:t>
       </w:r>
       <w:proofErr w:type="gramStart"/>
@@ -7623,14 +7932,20 @@
         <w:rPr>
           <w:rFonts w:ascii="Arial" w:hAnsi="Arial" w:cs="Arial"/>
         </w:rPr>
-        <w:t>( )</w:t>
+        <w:t>(</w:t>
+      </w:r>
+      <w:r>
+        <w:rPr>
+          <w:rFonts w:ascii="Arial" w:hAnsi="Arial" w:cs="Arial"/>
+        </w:rPr>
+        <w:t xml:space="preserve"> x</w:t>
       </w:r>
       <w:proofErr w:type="gramEnd"/>
       <w:r>
         <w:rPr>
           <w:rFonts w:ascii="Arial" w:hAnsi="Arial" w:cs="Arial"/>
         </w:rPr>
-        <w:t xml:space="preserve"> </w:t>
+        <w:t xml:space="preserve"> ) </w:t>
       </w:r>
       <w:r>
         <w:rPr>
@@ -8032,6 +8347,7 @@
         <w:rPr>
           <w:rFonts w:ascii="Arial" w:hAnsi="Arial" w:cs="Arial"/>
         </w:rPr>
+        <w:lastRenderedPageBreak/>
         <w:tab/>
       </w:r>
       <w:proofErr w:type="spellStart"/>
@@ -8400,14 +8716,7 @@
         <w:rPr>
           <w:rFonts w:ascii="Arial" w:hAnsi="Arial" w:cs="Arial"/>
         </w:rPr>
-        <w:t xml:space="preserve"> </w:t>
-      </w:r>
-      <w:r>
-        <w:rPr>
-          <w:rFonts w:ascii="Arial" w:hAnsi="Arial" w:cs="Arial"/>
-        </w:rPr>
-        <w:lastRenderedPageBreak/>
-        <w:t xml:space="preserve">retornar </w:t>
+        <w:t xml:space="preserve"> retornar </w:t>
       </w:r>
       <w:proofErr w:type="spellStart"/>
       <w:r>
@@ -8460,14 +8769,20 @@
         <w:rPr>
           <w:rFonts w:ascii="Arial" w:hAnsi="Arial" w:cs="Arial"/>
         </w:rPr>
-        <w:t>( )</w:t>
+        <w:t xml:space="preserve">( </w:t>
+      </w:r>
+      <w:r>
+        <w:rPr>
+          <w:rFonts w:ascii="Arial" w:hAnsi="Arial" w:cs="Arial"/>
+        </w:rPr>
+        <w:t>x</w:t>
       </w:r>
       <w:proofErr w:type="gramEnd"/>
       <w:r>
         <w:rPr>
           <w:rFonts w:ascii="Arial" w:hAnsi="Arial" w:cs="Arial"/>
         </w:rPr>
-        <w:t xml:space="preserve"> </w:t>
+        <w:t xml:space="preserve">) </w:t>
       </w:r>
       <w:proofErr w:type="spellStart"/>
       <w:r>

</xml_diff>